<commit_message>
Added a count function to count the number of superpowered individuals
</commit_message>
<xml_diff>
--- a/PSY6003Assignment1.docx
+++ b/PSY6003Assignment1.docx
@@ -350,7 +350,71 @@
           <w:sz w:val="24"/>
           <w:szCs w:val="24"/>
         </w:rPr>
-        <w:t xml:space="preserve">willpower rating, PTSD score, kill count, injuries, minutes spent fighting, and shots they fired. Furthermore, three categorical variables were gathered, including if the hero had superpowers, if they battled in the Northern or Southern battlefield, and if they died during the battle. From the collected data, researchers created a variable for overall effectiveness in combat (called “combat effectiveness”), which was calculated as the sum of the hero’s agility, speed, strength, and willpower scores. </w:t>
+        <w:t>willpower rating, PTSD score, kill count, injuries, minutes spent fighting, and shots they fired. Furthermore, three categorical variables were gathered, including if the hero had superpowers, if they battled in the Northern or Southern battlefield, and if they died during the battle.</w:t>
+      </w:r>
+      <w:r>
+        <w:rPr>
+          <w:rFonts w:ascii="Times New Roman" w:hAnsi="Times New Roman" w:cs="Times New Roman"/>
+          <w:sz w:val="24"/>
+          <w:szCs w:val="24"/>
+        </w:rPr>
+        <w:t xml:space="preserve"> Incomplete</w:t>
+      </w:r>
+      <w:r>
+        <w:rPr>
+          <w:rFonts w:ascii="Times New Roman" w:hAnsi="Times New Roman" w:cs="Times New Roman"/>
+          <w:sz w:val="24"/>
+          <w:szCs w:val="24"/>
+        </w:rPr>
+        <w:t xml:space="preserve"> </w:t>
+      </w:r>
+      <w:r>
+        <w:rPr>
+          <w:rFonts w:ascii="Times New Roman" w:hAnsi="Times New Roman" w:cs="Times New Roman"/>
+          <w:sz w:val="24"/>
+          <w:szCs w:val="24"/>
+        </w:rPr>
+        <w:t xml:space="preserve">cases </w:t>
+      </w:r>
+      <w:r>
+        <w:rPr>
+          <w:rFonts w:ascii="Times New Roman" w:hAnsi="Times New Roman" w:cs="Times New Roman"/>
+          <w:sz w:val="24"/>
+          <w:szCs w:val="24"/>
+        </w:rPr>
+        <w:t xml:space="preserve">or </w:t>
+      </w:r>
+      <w:r>
+        <w:rPr>
+          <w:rFonts w:ascii="Times New Roman" w:hAnsi="Times New Roman" w:cs="Times New Roman"/>
+          <w:sz w:val="24"/>
+          <w:szCs w:val="24"/>
+        </w:rPr>
+        <w:t xml:space="preserve">cases with </w:t>
+      </w:r>
+      <w:r>
+        <w:rPr>
+          <w:rFonts w:ascii="Times New Roman" w:hAnsi="Times New Roman" w:cs="Times New Roman"/>
+          <w:sz w:val="24"/>
+          <w:szCs w:val="24"/>
+        </w:rPr>
+        <w:t>non-real answers</w:t>
+      </w:r>
+      <w:r>
+        <w:rPr>
+          <w:rFonts w:ascii="Times New Roman" w:hAnsi="Times New Roman" w:cs="Times New Roman"/>
+          <w:sz w:val="24"/>
+          <w:szCs w:val="24"/>
+        </w:rPr>
+        <w:t xml:space="preserve"> were removed from our data set.</w:t>
+      </w:r>
+      <w:r>
+        <w:rPr>
+          <w:rFonts w:ascii="Times New Roman" w:hAnsi="Times New Roman" w:cs="Times New Roman"/>
+          <w:sz w:val="24"/>
+          <w:szCs w:val="24"/>
+        </w:rPr>
+        <w:t xml:space="preserve"> From the collected data, researchers created a variable for overall effectiveness in combat (called “combat effectiveness”), which was calculated as the sum of the hero’s agility, speed, strength, and willpower scores. </w:t>
       </w:r>
       <w:r>
         <w:rPr>
@@ -398,25 +462,7 @@
           <w:sz w:val="24"/>
           <w:szCs w:val="24"/>
         </w:rPr>
-        <w:t>“</w:t>
-      </w:r>
-      <w:proofErr w:type="spellStart"/>
-      <w:r>
-        <w:rPr>
-          <w:rFonts w:ascii="Times New Roman" w:hAnsi="Times New Roman" w:cs="Times New Roman"/>
-          <w:sz w:val="24"/>
-          <w:szCs w:val="24"/>
-        </w:rPr>
-        <w:t>tidyverse</w:t>
-      </w:r>
-      <w:proofErr w:type="spellEnd"/>
-      <w:r>
-        <w:rPr>
-          <w:rFonts w:ascii="Times New Roman" w:hAnsi="Times New Roman" w:cs="Times New Roman"/>
-          <w:sz w:val="24"/>
-          <w:szCs w:val="24"/>
-        </w:rPr>
-        <w:t>” packages</w:t>
+        <w:t>“tidyverse” packages</w:t>
       </w:r>
       <w:r>
         <w:rPr>
@@ -619,7 +665,48 @@
           <w:sz w:val="24"/>
           <w:szCs w:val="24"/>
         </w:rPr>
-        <w:t>.</w:t>
+        <w:t xml:space="preserve">. </w:t>
+      </w:r>
+      <w:r>
+        <w:rPr>
+          <w:rFonts w:ascii="Times New Roman" w:hAnsi="Times New Roman" w:cs="Times New Roman"/>
+          <w:sz w:val="24"/>
+          <w:szCs w:val="24"/>
+        </w:rPr>
+        <w:t xml:space="preserve">The range for kills is quite high (R = (0, </w:t>
+      </w:r>
+      <w:r>
+        <w:rPr>
+          <w:rFonts w:ascii="Times New Roman" w:hAnsi="Times New Roman" w:cs="Times New Roman"/>
+          <w:sz w:val="24"/>
+          <w:szCs w:val="24"/>
+        </w:rPr>
+        <w:lastRenderedPageBreak/>
+        <w:t>176)), with many Avengers also having zero kills.</w:t>
+      </w:r>
+      <w:r>
+        <w:rPr>
+          <w:rFonts w:ascii="Times New Roman" w:hAnsi="Times New Roman" w:cs="Times New Roman"/>
+          <w:sz w:val="24"/>
+          <w:szCs w:val="24"/>
+        </w:rPr>
+        <w:t xml:space="preserve"> As a result, the mean is</w:t>
+      </w:r>
+      <w:r>
+        <w:rPr>
+          <w:rFonts w:ascii="Times New Roman" w:hAnsi="Times New Roman" w:cs="Times New Roman"/>
+          <w:sz w:val="24"/>
+          <w:szCs w:val="24"/>
+        </w:rPr>
+        <w:t xml:space="preserve"> a problematic way to view the average kills for each Avenger and more suitable to be</w:t>
+      </w:r>
+      <w:r>
+        <w:rPr>
+          <w:rFonts w:ascii="Times New Roman" w:hAnsi="Times New Roman" w:cs="Times New Roman"/>
+          <w:sz w:val="24"/>
+          <w:szCs w:val="24"/>
+        </w:rPr>
+        <w:t xml:space="preserve"> calculated by mode.</w:t>
       </w:r>
     </w:p>
     <w:p>
@@ -645,7 +732,7 @@
           <w:sz w:val="24"/>
           <w:szCs w:val="24"/>
         </w:rPr>
-        <w:t xml:space="preserve">A power analysis was conducted to estimate the necessary sample size for a secondary study </w:t>
+        <w:t xml:space="preserve">A power analysis was conducted to estimate the sample size for a secondary study </w:t>
       </w:r>
       <w:r>
         <w:rPr>
@@ -685,16 +772,7 @@
           <w:sz w:val="24"/>
           <w:szCs w:val="24"/>
         </w:rPr>
-        <w:t xml:space="preserve">rch team </w:t>
-      </w:r>
-      <w:r>
-        <w:rPr>
-          <w:rFonts w:ascii="Times New Roman" w:hAnsi="Times New Roman" w:cs="Times New Roman"/>
-          <w:sz w:val="24"/>
-          <w:szCs w:val="24"/>
-        </w:rPr>
-        <w:lastRenderedPageBreak/>
-        <w:t>hypothesizes th</w:t>
+        <w:t>rch team hypothesizes th</w:t>
       </w:r>
       <w:r>
         <w:rPr>
@@ -814,31 +892,7 @@
           <w:sz w:val="24"/>
           <w:szCs w:val="24"/>
         </w:rPr>
-        <w:t>According to similar studies, we expect small effect sizes (d = .2-.4), making this a relevant effect size to view within our sample</w:t>
-      </w:r>
-      <w:r>
-        <w:rPr>
-          <w:rFonts w:ascii="Times New Roman" w:hAnsi="Times New Roman" w:cs="Times New Roman"/>
-          <w:sz w:val="24"/>
-          <w:szCs w:val="24"/>
-        </w:rPr>
-        <w:t xml:space="preserve"> as well</w:t>
-      </w:r>
-      <w:r>
-        <w:rPr>
-          <w:rFonts w:ascii="Times New Roman" w:hAnsi="Times New Roman" w:cs="Times New Roman"/>
-          <w:sz w:val="24"/>
-          <w:szCs w:val="24"/>
-        </w:rPr>
-        <w:t>.</w:t>
-      </w:r>
-      <w:r>
-        <w:rPr>
-          <w:rFonts w:ascii="Times New Roman" w:hAnsi="Times New Roman" w:cs="Times New Roman"/>
-          <w:sz w:val="24"/>
-          <w:szCs w:val="24"/>
-        </w:rPr>
-        <w:t xml:space="preserve"> </w:t>
+        <w:t xml:space="preserve">According to similar studies, we expect small effect sizes (d = .2-.4), making this a relevant effect size to view within our sample as well. </w:t>
       </w:r>
       <w:r>
         <w:rPr>
@@ -1056,7 +1110,63 @@
           <w:sz w:val="24"/>
           <w:szCs w:val="24"/>
         </w:rPr>
-        <w:t>Thus, the sample size of N = 812 in our dataset is adequate to test our proposed study’s hypothesis.</w:t>
+        <w:t>T</w:t>
+      </w:r>
+      <w:r>
+        <w:rPr>
+          <w:rFonts w:ascii="Times New Roman" w:hAnsi="Times New Roman" w:cs="Times New Roman"/>
+          <w:sz w:val="24"/>
+          <w:szCs w:val="24"/>
+        </w:rPr>
+        <w:t xml:space="preserve">he sample size of N = 812 in our dataset </w:t>
+      </w:r>
+      <w:r>
+        <w:rPr>
+          <w:rFonts w:ascii="Times New Roman" w:hAnsi="Times New Roman" w:cs="Times New Roman"/>
+          <w:sz w:val="24"/>
+          <w:szCs w:val="24"/>
+        </w:rPr>
+        <w:t>would be</w:t>
+      </w:r>
+      <w:r>
+        <w:rPr>
+          <w:rFonts w:ascii="Times New Roman" w:hAnsi="Times New Roman" w:cs="Times New Roman"/>
+          <w:sz w:val="24"/>
+          <w:szCs w:val="24"/>
+        </w:rPr>
+        <w:t xml:space="preserve"> adequate to test our proposed study’s hypothesis</w:t>
+      </w:r>
+      <w:r>
+        <w:rPr>
+          <w:rFonts w:ascii="Times New Roman" w:hAnsi="Times New Roman" w:cs="Times New Roman"/>
+          <w:sz w:val="24"/>
+          <w:szCs w:val="24"/>
+        </w:rPr>
+        <w:t>; however, due to the distribution of groups being uneven</w:t>
+      </w:r>
+      <w:r>
+        <w:rPr>
+          <w:rFonts w:ascii="Times New Roman" w:hAnsi="Times New Roman" w:cs="Times New Roman"/>
+          <w:sz w:val="24"/>
+          <w:szCs w:val="24"/>
+        </w:rPr>
+        <w:t xml:space="preserve">, with those with and without superpowers being N = </w:t>
+      </w:r>
+      <w:r>
+        <w:rPr>
+          <w:rFonts w:ascii="Times New Roman" w:hAnsi="Times New Roman" w:cs="Times New Roman"/>
+          <w:sz w:val="24"/>
+          <w:szCs w:val="24"/>
+        </w:rPr>
+        <w:t xml:space="preserve">32 and N = 780 respectively would not prove sufficient in powering our </w:t>
+      </w:r>
+      <w:r>
+        <w:rPr>
+          <w:rFonts w:ascii="Times New Roman" w:hAnsi="Times New Roman" w:cs="Times New Roman"/>
+          <w:sz w:val="24"/>
+          <w:szCs w:val="24"/>
+        </w:rPr>
+        <w:t>analysis.</w:t>
       </w:r>
       <w:r>
         <w:rPr>
@@ -1072,7 +1182,39 @@
           <w:sz w:val="24"/>
           <w:szCs w:val="24"/>
         </w:rPr>
-        <w:t xml:space="preserve">Confidence interval and significance level criteria were based on standard practices in psychology research, with confidence intervals of 80-90% being acceptable in </w:t>
+        <w:t xml:space="preserve">Confidence interval and significance level criteria were based on standard practices in psychology research, with confidence intervals of 80-90% being </w:t>
+      </w:r>
+      <w:r>
+        <w:rPr>
+          <w:rFonts w:ascii="Times New Roman" w:hAnsi="Times New Roman" w:cs="Times New Roman"/>
+          <w:sz w:val="24"/>
+          <w:szCs w:val="24"/>
+        </w:rPr>
+        <w:t xml:space="preserve">the most </w:t>
+      </w:r>
+      <w:r>
+        <w:rPr>
+          <w:rFonts w:ascii="Times New Roman" w:hAnsi="Times New Roman" w:cs="Times New Roman"/>
+          <w:sz w:val="24"/>
+          <w:szCs w:val="24"/>
+        </w:rPr>
+        <w:t>acceptable</w:t>
+      </w:r>
+      <w:r>
+        <w:rPr>
+          <w:rFonts w:ascii="Times New Roman" w:hAnsi="Times New Roman" w:cs="Times New Roman"/>
+          <w:sz w:val="24"/>
+          <w:szCs w:val="24"/>
+        </w:rPr>
+        <w:t xml:space="preserve"> interval ranges</w:t>
+      </w:r>
+      <w:r>
+        <w:rPr>
+          <w:rFonts w:ascii="Times New Roman" w:hAnsi="Times New Roman" w:cs="Times New Roman"/>
+          <w:sz w:val="24"/>
+          <w:szCs w:val="24"/>
+        </w:rPr>
+        <w:t xml:space="preserve"> in </w:t>
       </w:r>
       <w:r>
         <w:rPr>
@@ -1088,7 +1230,72 @@
           <w:sz w:val="24"/>
           <w:szCs w:val="24"/>
         </w:rPr>
-        <w:t xml:space="preserve"> and p values of p=.05 being standard practice in proving significance. The type of test run was based on our hypothesis in testing two separate groups (i.e.</w:t>
+        <w:t xml:space="preserve"> and </w:t>
+      </w:r>
+      <w:r>
+        <w:rPr>
+          <w:rFonts w:ascii="Times New Roman" w:hAnsi="Times New Roman" w:cs="Times New Roman"/>
+          <w:sz w:val="24"/>
+          <w:szCs w:val="24"/>
+        </w:rPr>
+        <w:t>significance level</w:t>
+      </w:r>
+      <w:r>
+        <w:rPr>
+          <w:rFonts w:ascii="Times New Roman" w:hAnsi="Times New Roman" w:cs="Times New Roman"/>
+          <w:sz w:val="24"/>
+          <w:szCs w:val="24"/>
+        </w:rPr>
+        <w:t>, or the probability of Type I Error,</w:t>
+      </w:r>
+      <w:r>
+        <w:rPr>
+          <w:rFonts w:ascii="Times New Roman" w:hAnsi="Times New Roman" w:cs="Times New Roman"/>
+          <w:sz w:val="24"/>
+          <w:szCs w:val="24"/>
+        </w:rPr>
+        <w:t xml:space="preserve"> of α</w:t>
+      </w:r>
+      <w:r>
+        <w:rPr>
+          <w:rFonts w:ascii="Times New Roman" w:hAnsi="Times New Roman" w:cs="Times New Roman"/>
+          <w:sz w:val="24"/>
+          <w:szCs w:val="24"/>
+        </w:rPr>
+        <w:t xml:space="preserve"> </w:t>
+      </w:r>
+      <w:r>
+        <w:rPr>
+          <w:rFonts w:ascii="Times New Roman" w:hAnsi="Times New Roman" w:cs="Times New Roman"/>
+          <w:sz w:val="24"/>
+          <w:szCs w:val="24"/>
+        </w:rPr>
+        <w:t>=</w:t>
+      </w:r>
+      <w:r>
+        <w:rPr>
+          <w:rFonts w:ascii="Times New Roman" w:hAnsi="Times New Roman" w:cs="Times New Roman"/>
+          <w:sz w:val="24"/>
+          <w:szCs w:val="24"/>
+        </w:rPr>
+        <w:t xml:space="preserve"> .05 </w:t>
+      </w:r>
+      <w:r>
+        <w:rPr>
+          <w:rFonts w:ascii="Times New Roman" w:hAnsi="Times New Roman" w:cs="Times New Roman"/>
+          <w:sz w:val="24"/>
+          <w:szCs w:val="24"/>
+        </w:rPr>
+        <w:t xml:space="preserve">being standard practice in proving significance. The type </w:t>
+      </w:r>
+      <w:r>
+        <w:rPr>
+          <w:rFonts w:ascii="Times New Roman" w:hAnsi="Times New Roman" w:cs="Times New Roman"/>
+          <w:sz w:val="24"/>
+          <w:szCs w:val="24"/>
+        </w:rPr>
+        <w:lastRenderedPageBreak/>
+        <w:t>of test run was based on our hypothesis in testing two separate groups (i.e.</w:t>
       </w:r>
       <w:r>
         <w:rPr>
@@ -1105,6 +1312,38 @@
           <w:szCs w:val="24"/>
         </w:rPr>
         <w:t xml:space="preserve"> </w:t>
+      </w:r>
+      <w:r>
+        <w:rPr>
+          <w:rFonts w:ascii="Times New Roman" w:hAnsi="Times New Roman" w:cs="Times New Roman"/>
+          <w:sz w:val="24"/>
+          <w:szCs w:val="24"/>
+        </w:rPr>
+        <w:t>Our research team</w:t>
+      </w:r>
+      <w:r>
+        <w:rPr>
+          <w:rFonts w:ascii="Times New Roman" w:hAnsi="Times New Roman" w:cs="Times New Roman"/>
+          <w:sz w:val="24"/>
+          <w:szCs w:val="24"/>
+        </w:rPr>
+        <w:t xml:space="preserve"> chose to use a two-sided t-test as there is a lack of a definitive relationship between IQ </w:t>
+      </w:r>
+      <w:r>
+        <w:rPr>
+          <w:rFonts w:ascii="Times New Roman" w:hAnsi="Times New Roman" w:cs="Times New Roman"/>
+          <w:sz w:val="24"/>
+          <w:szCs w:val="24"/>
+        </w:rPr>
+        <w:t xml:space="preserve">and the presence of a superpower, and while we suspect to see a positive relationship </w:t>
+      </w:r>
+      <w:r>
+        <w:rPr>
+          <w:rFonts w:ascii="Times New Roman" w:hAnsi="Times New Roman" w:cs="Times New Roman"/>
+          <w:sz w:val="24"/>
+          <w:szCs w:val="24"/>
+        </w:rPr>
+        <w:t xml:space="preserve">between superpowers and IQ, we wish to be powered to denote either a positive or negative relationship. </w:t>
       </w:r>
     </w:p>
     <w:p>
@@ -1147,7 +1386,79 @@
           <w:sz w:val="24"/>
           <w:szCs w:val="24"/>
         </w:rPr>
-        <w:t>no relationship existed between superpowers and average IQ. Equivalence testing was ran using the “TOSTER” package</w:t>
+        <w:t xml:space="preserve">no relationship existed between superpowers and average IQ. </w:t>
+      </w:r>
+      <w:r>
+        <w:rPr>
+          <w:rFonts w:ascii="Times New Roman" w:hAnsi="Times New Roman" w:cs="Times New Roman"/>
+          <w:sz w:val="24"/>
+          <w:szCs w:val="24"/>
+        </w:rPr>
+        <w:t xml:space="preserve">An equivalence test is done by running a two one-sided t-tests </w:t>
+      </w:r>
+      <w:r>
+        <w:rPr>
+          <w:rFonts w:ascii="Times New Roman" w:hAnsi="Times New Roman" w:cs="Times New Roman"/>
+          <w:sz w:val="24"/>
+          <w:szCs w:val="24"/>
+        </w:rPr>
+        <w:t xml:space="preserve">with an upper and lower bound of our effect size (d=.2), </w:t>
+      </w:r>
+      <w:r>
+        <w:rPr>
+          <w:rFonts w:ascii="Times New Roman" w:hAnsi="Times New Roman" w:cs="Times New Roman"/>
+          <w:sz w:val="24"/>
+          <w:szCs w:val="24"/>
+        </w:rPr>
+        <w:t xml:space="preserve">with significance showing that our results would statistically equal zero or prove </w:t>
+      </w:r>
+      <w:r>
+        <w:rPr>
+          <w:rFonts w:ascii="Times New Roman" w:hAnsi="Times New Roman" w:cs="Times New Roman"/>
+          <w:sz w:val="24"/>
+          <w:szCs w:val="24"/>
+        </w:rPr>
+        <w:t>no relationship between the variables</w:t>
+      </w:r>
+      <w:r>
+        <w:rPr>
+          <w:rFonts w:ascii="Times New Roman" w:hAnsi="Times New Roman" w:cs="Times New Roman"/>
+          <w:sz w:val="24"/>
+          <w:szCs w:val="24"/>
+        </w:rPr>
+        <w:t>.</w:t>
+      </w:r>
+      <w:r>
+        <w:rPr>
+          <w:rFonts w:ascii="Times New Roman" w:hAnsi="Times New Roman" w:cs="Times New Roman"/>
+          <w:sz w:val="24"/>
+          <w:szCs w:val="24"/>
+        </w:rPr>
+        <w:t xml:space="preserve"> Otherwise, insignificant values would just be inconclusive to prove the presence of no relationships.</w:t>
+      </w:r>
+      <w:r>
+        <w:rPr>
+          <w:rFonts w:ascii="Times New Roman" w:hAnsi="Times New Roman" w:cs="Times New Roman"/>
+          <w:sz w:val="24"/>
+          <w:szCs w:val="24"/>
+        </w:rPr>
+        <w:t xml:space="preserve"> </w:t>
+      </w:r>
+      <w:r>
+        <w:rPr>
+          <w:rFonts w:ascii="Times New Roman" w:hAnsi="Times New Roman" w:cs="Times New Roman"/>
+          <w:sz w:val="24"/>
+          <w:szCs w:val="24"/>
+        </w:rPr>
+        <w:t>A power analysis for e</w:t>
+      </w:r>
+      <w:r>
+        <w:rPr>
+          <w:rFonts w:ascii="Times New Roman" w:hAnsi="Times New Roman" w:cs="Times New Roman"/>
+          <w:sz w:val="24"/>
+          <w:szCs w:val="24"/>
+        </w:rPr>
+        <w:t>quivalence testing was ran using the “TOSTER” package</w:t>
       </w:r>
       <w:r>
         <w:rPr>
@@ -1163,25 +1474,7 @@
           <w:sz w:val="24"/>
           <w:szCs w:val="24"/>
         </w:rPr>
-        <w:t xml:space="preserve">Caldwell, 2022; </w:t>
-      </w:r>
-      <w:proofErr w:type="spellStart"/>
-      <w:r>
-        <w:rPr>
-          <w:rFonts w:ascii="Times New Roman" w:hAnsi="Times New Roman" w:cs="Times New Roman"/>
-          <w:sz w:val="24"/>
-          <w:szCs w:val="24"/>
-        </w:rPr>
-        <w:t>Lakens</w:t>
-      </w:r>
-      <w:proofErr w:type="spellEnd"/>
-      <w:r>
-        <w:rPr>
-          <w:rFonts w:ascii="Times New Roman" w:hAnsi="Times New Roman" w:cs="Times New Roman"/>
-          <w:sz w:val="24"/>
-          <w:szCs w:val="24"/>
-        </w:rPr>
-        <w:t>, 2017</w:t>
+        <w:t>Caldwell, 2022; Lakens, 2017</w:t>
       </w:r>
       <w:r>
         <w:rPr>
@@ -1221,16 +1514,7 @@
           <w:sz w:val="24"/>
           <w:szCs w:val="24"/>
         </w:rPr>
-        <w:t xml:space="preserve"> is required to prove zero relationship between </w:t>
-      </w:r>
-      <w:r>
-        <w:rPr>
-          <w:rFonts w:ascii="Times New Roman" w:hAnsi="Times New Roman" w:cs="Times New Roman"/>
-          <w:sz w:val="24"/>
-          <w:szCs w:val="24"/>
-        </w:rPr>
-        <w:lastRenderedPageBreak/>
-        <w:t>variables</w:t>
+        <w:t xml:space="preserve"> is required to prove zero relationship between variables</w:t>
       </w:r>
       <w:r>
         <w:rPr>
@@ -1288,25 +1572,7 @@
           <w:sz w:val="24"/>
           <w:szCs w:val="24"/>
         </w:rPr>
-        <w:t>of our effect size using the “</w:t>
-      </w:r>
-      <w:proofErr w:type="spellStart"/>
-      <w:r>
-        <w:rPr>
-          <w:rFonts w:ascii="Times New Roman" w:hAnsi="Times New Roman" w:cs="Times New Roman"/>
-          <w:sz w:val="24"/>
-          <w:szCs w:val="24"/>
-        </w:rPr>
-        <w:t>effectsize</w:t>
-      </w:r>
-      <w:proofErr w:type="spellEnd"/>
-      <w:r>
-        <w:rPr>
-          <w:rFonts w:ascii="Times New Roman" w:hAnsi="Times New Roman" w:cs="Times New Roman"/>
-          <w:sz w:val="24"/>
-          <w:szCs w:val="24"/>
-        </w:rPr>
-        <w:t>” package (</w:t>
+        <w:t>of our effect size using the “effectsize” package (</w:t>
       </w:r>
       <w:r>
         <w:rPr>
@@ -1372,31 +1638,78 @@
         </w:rPr>
         <w:t xml:space="preserve">conventions, our effect size is estimated to be within small to medium effect sizes, or between d = .2 and d = .5 respectively. As our research team </w:t>
       </w:r>
-      <w:proofErr w:type="gramStart"/>
-      <w:r>
-        <w:rPr>
-          <w:rFonts w:ascii="Times New Roman" w:hAnsi="Times New Roman" w:cs="Times New Roman"/>
-          <w:sz w:val="24"/>
-          <w:szCs w:val="24"/>
-        </w:rPr>
-        <w:t>predicted to see</w:t>
-      </w:r>
-      <w:proofErr w:type="gramEnd"/>
-      <w:r>
-        <w:rPr>
-          <w:rFonts w:ascii="Times New Roman" w:hAnsi="Times New Roman" w:cs="Times New Roman"/>
-          <w:sz w:val="24"/>
-          <w:szCs w:val="24"/>
-        </w:rPr>
-        <w:t xml:space="preserve"> a relatively small effect size of d = .2 in our study’s analysis, </w:t>
-      </w:r>
-      <w:r>
-        <w:rPr>
-          <w:rFonts w:ascii="Times New Roman" w:hAnsi="Times New Roman" w:cs="Times New Roman"/>
-          <w:sz w:val="24"/>
-          <w:szCs w:val="24"/>
-        </w:rPr>
-        <w:t>the effect size appears to be both an accurate and precise estimate.</w:t>
+      <w:r>
+        <w:rPr>
+          <w:rFonts w:ascii="Times New Roman" w:hAnsi="Times New Roman" w:cs="Times New Roman"/>
+          <w:sz w:val="24"/>
+          <w:szCs w:val="24"/>
+        </w:rPr>
+        <w:t xml:space="preserve">conducted the test at a 95% confidence interval, our measure is precise </w:t>
+      </w:r>
+      <w:r>
+        <w:rPr>
+          <w:rFonts w:ascii="Times New Roman" w:hAnsi="Times New Roman" w:cs="Times New Roman"/>
+          <w:sz w:val="24"/>
+          <w:szCs w:val="24"/>
+        </w:rPr>
+        <w:t xml:space="preserve">as compared to </w:t>
+      </w:r>
+      <w:r>
+        <w:rPr>
+          <w:rFonts w:ascii="Times New Roman" w:hAnsi="Times New Roman" w:cs="Times New Roman"/>
+          <w:sz w:val="24"/>
+          <w:szCs w:val="24"/>
+        </w:rPr>
+        <w:t xml:space="preserve">similar </w:t>
+      </w:r>
+      <w:r>
+        <w:rPr>
+          <w:rFonts w:ascii="Times New Roman" w:hAnsi="Times New Roman" w:cs="Times New Roman"/>
+          <w:sz w:val="24"/>
+          <w:szCs w:val="24"/>
+        </w:rPr>
+        <w:t xml:space="preserve">studies between IQ and superpowers. A 95% confidence </w:t>
+      </w:r>
+      <w:r>
+        <w:rPr>
+          <w:rFonts w:ascii="Times New Roman" w:hAnsi="Times New Roman" w:cs="Times New Roman"/>
+          <w:sz w:val="24"/>
+          <w:szCs w:val="24"/>
+        </w:rPr>
+        <w:lastRenderedPageBreak/>
+        <w:t xml:space="preserve">interval means that by retesting our </w:t>
+      </w:r>
+      <w:r>
+        <w:rPr>
+          <w:rFonts w:ascii="Times New Roman" w:hAnsi="Times New Roman" w:cs="Times New Roman"/>
+          <w:sz w:val="24"/>
+          <w:szCs w:val="24"/>
+        </w:rPr>
+        <w:t xml:space="preserve">sample interval, 95% of our </w:t>
+      </w:r>
+      <w:r>
+        <w:rPr>
+          <w:rFonts w:ascii="Times New Roman" w:hAnsi="Times New Roman" w:cs="Times New Roman"/>
+          <w:sz w:val="24"/>
+          <w:szCs w:val="24"/>
+        </w:rPr>
+        <w:t xml:space="preserve">similarly powered </w:t>
+      </w:r>
+      <w:r>
+        <w:rPr>
+          <w:rFonts w:ascii="Times New Roman" w:hAnsi="Times New Roman" w:cs="Times New Roman"/>
+          <w:sz w:val="24"/>
+          <w:szCs w:val="24"/>
+        </w:rPr>
+        <w:t>tests will contain the true effect size value</w:t>
+      </w:r>
+      <w:r>
+        <w:rPr>
+          <w:rFonts w:ascii="Times New Roman" w:hAnsi="Times New Roman" w:cs="Times New Roman"/>
+          <w:sz w:val="24"/>
+          <w:szCs w:val="24"/>
+        </w:rPr>
+        <w:t>.</w:t>
       </w:r>
     </w:p>
     <w:p>
@@ -1464,9 +1777,8 @@
           <w:szCs w:val="24"/>
           <w:bdr w:val="none" w:sz="0" w:space="0" w:color="auto" w:frame="1"/>
         </w:rPr>
-        <w:t xml:space="preserve">Ben-Shachar M, </w:t>
-      </w:r>
-      <w:proofErr w:type="spellStart"/>
+        <w:t>Ben-Shachar M, Lüdecke D, Makowski D (2020). effectsize: Estimation of Effect Size Indices and Standardized</w:t>
+      </w:r>
       <w:r>
         <w:rPr>
           <w:rStyle w:val="gnvwddmdn3b"/>
@@ -1476,9 +1788,8 @@
           <w:szCs w:val="24"/>
           <w:bdr w:val="none" w:sz="0" w:space="0" w:color="auto" w:frame="1"/>
         </w:rPr>
-        <w:t>Lüdecke</w:t>
-      </w:r>
-      <w:proofErr w:type="spellEnd"/>
+        <w:t xml:space="preserve"> </w:t>
+      </w:r>
       <w:r>
         <w:rPr>
           <w:rStyle w:val="gnvwddmdn3b"/>
@@ -1488,101 +1799,7 @@
           <w:szCs w:val="24"/>
           <w:bdr w:val="none" w:sz="0" w:space="0" w:color="auto" w:frame="1"/>
         </w:rPr>
-        <w:t xml:space="preserve"> D, Makowski D (2020). </w:t>
-      </w:r>
-      <w:proofErr w:type="spellStart"/>
-      <w:r>
-        <w:rPr>
-          <w:rStyle w:val="gnvwddmdn3b"/>
-          <w:rFonts w:ascii="Times New Roman" w:eastAsiaTheme="majorEastAsia" w:hAnsi="Times New Roman" w:cs="Times New Roman"/>
-          <w:color w:val="000000"/>
-          <w:sz w:val="24"/>
-          <w:szCs w:val="24"/>
-          <w:bdr w:val="none" w:sz="0" w:space="0" w:color="auto" w:frame="1"/>
-        </w:rPr>
-        <w:t>effectsize</w:t>
-      </w:r>
-      <w:proofErr w:type="spellEnd"/>
-      <w:r>
-        <w:rPr>
-          <w:rStyle w:val="gnvwddmdn3b"/>
-          <w:rFonts w:ascii="Times New Roman" w:eastAsiaTheme="majorEastAsia" w:hAnsi="Times New Roman" w:cs="Times New Roman"/>
-          <w:color w:val="000000"/>
-          <w:sz w:val="24"/>
-          <w:szCs w:val="24"/>
-          <w:bdr w:val="none" w:sz="0" w:space="0" w:color="auto" w:frame="1"/>
-        </w:rPr>
-        <w:t>: Estimation of Effect Size Indices and Standardized</w:t>
-      </w:r>
-      <w:r>
-        <w:rPr>
-          <w:rStyle w:val="gnvwddmdn3b"/>
-          <w:rFonts w:ascii="Times New Roman" w:eastAsiaTheme="majorEastAsia" w:hAnsi="Times New Roman" w:cs="Times New Roman"/>
-          <w:color w:val="000000"/>
-          <w:sz w:val="24"/>
-          <w:szCs w:val="24"/>
-          <w:bdr w:val="none" w:sz="0" w:space="0" w:color="auto" w:frame="1"/>
-        </w:rPr>
-        <w:t xml:space="preserve"> </w:t>
-      </w:r>
-      <w:r>
-        <w:rPr>
-          <w:rStyle w:val="gnvwddmdn3b"/>
-          <w:rFonts w:ascii="Times New Roman" w:eastAsiaTheme="majorEastAsia" w:hAnsi="Times New Roman" w:cs="Times New Roman"/>
-          <w:color w:val="000000"/>
-          <w:sz w:val="24"/>
-          <w:szCs w:val="24"/>
-          <w:bdr w:val="none" w:sz="0" w:space="0" w:color="auto" w:frame="1"/>
-        </w:rPr>
-        <w:t xml:space="preserve">Parameters. Journal of </w:t>
-      </w:r>
-      <w:proofErr w:type="gramStart"/>
-      <w:r>
-        <w:rPr>
-          <w:rStyle w:val="gnvwddmdn3b"/>
-          <w:rFonts w:ascii="Times New Roman" w:eastAsiaTheme="majorEastAsia" w:hAnsi="Times New Roman" w:cs="Times New Roman"/>
-          <w:color w:val="000000"/>
-          <w:sz w:val="24"/>
-          <w:szCs w:val="24"/>
-          <w:bdr w:val="none" w:sz="0" w:space="0" w:color="auto" w:frame="1"/>
-        </w:rPr>
-        <w:t>Open Source</w:t>
-      </w:r>
-      <w:proofErr w:type="gramEnd"/>
-      <w:r>
-        <w:rPr>
-          <w:rStyle w:val="gnvwddmdn3b"/>
-          <w:rFonts w:ascii="Times New Roman" w:eastAsiaTheme="majorEastAsia" w:hAnsi="Times New Roman" w:cs="Times New Roman"/>
-          <w:color w:val="000000"/>
-          <w:sz w:val="24"/>
-          <w:szCs w:val="24"/>
-          <w:bdr w:val="none" w:sz="0" w:space="0" w:color="auto" w:frame="1"/>
-        </w:rPr>
-        <w:t xml:space="preserve"> Software, 5(56), 2815. </w:t>
-      </w:r>
-      <w:proofErr w:type="spellStart"/>
-      <w:r>
-        <w:rPr>
-          <w:rStyle w:val="gnvwddmdn3b"/>
-          <w:rFonts w:ascii="Times New Roman" w:eastAsiaTheme="majorEastAsia" w:hAnsi="Times New Roman" w:cs="Times New Roman"/>
-          <w:color w:val="000000"/>
-          <w:sz w:val="24"/>
-          <w:szCs w:val="24"/>
-          <w:bdr w:val="none" w:sz="0" w:space="0" w:color="auto" w:frame="1"/>
-        </w:rPr>
-        <w:t>doi</w:t>
-      </w:r>
-      <w:proofErr w:type="spellEnd"/>
-      <w:r>
-        <w:rPr>
-          <w:rStyle w:val="gnvwddmdn3b"/>
-          <w:rFonts w:ascii="Times New Roman" w:eastAsiaTheme="majorEastAsia" w:hAnsi="Times New Roman" w:cs="Times New Roman"/>
-          <w:color w:val="000000"/>
-          <w:sz w:val="24"/>
-          <w:szCs w:val="24"/>
-          <w:bdr w:val="none" w:sz="0" w:space="0" w:color="auto" w:frame="1"/>
-        </w:rPr>
-        <w:t>: 10.21105/joss.02815</w:t>
+        <w:t>Parameters. Journal of Open Source Software, 5(56), 2815. doi: 10.21105/joss.02815</w:t>
       </w:r>
     </w:p>
     <w:p>
@@ -1609,53 +1826,7 @@
           <w:szCs w:val="24"/>
           <w:bdr w:val="none" w:sz="0" w:space="0" w:color="auto" w:frame="1"/>
         </w:rPr>
-        <w:t xml:space="preserve">Caldwell, A.R. (2022). Exploring Equivalence Testing with the Updated TOSTER R Package. </w:t>
-      </w:r>
-      <w:proofErr w:type="spellStart"/>
-      <w:r>
-        <w:rPr>
-          <w:rStyle w:val="gnvwddmdn3b"/>
-          <w:rFonts w:ascii="Times New Roman" w:eastAsiaTheme="majorEastAsia" w:hAnsi="Times New Roman" w:cs="Times New Roman"/>
-          <w:color w:val="000000"/>
-          <w:sz w:val="24"/>
-          <w:szCs w:val="24"/>
-          <w:bdr w:val="none" w:sz="0" w:space="0" w:color="auto" w:frame="1"/>
-        </w:rPr>
-        <w:t>PsyArXiv</w:t>
-      </w:r>
-      <w:proofErr w:type="spellEnd"/>
-      <w:r>
-        <w:rPr>
-          <w:rStyle w:val="gnvwddmdn3b"/>
-          <w:rFonts w:ascii="Times New Roman" w:eastAsiaTheme="majorEastAsia" w:hAnsi="Times New Roman" w:cs="Times New Roman"/>
-          <w:color w:val="000000"/>
-          <w:sz w:val="24"/>
-          <w:szCs w:val="24"/>
-          <w:bdr w:val="none" w:sz="0" w:space="0" w:color="auto" w:frame="1"/>
-        </w:rPr>
-        <w:t>.</w:t>
-      </w:r>
-      <w:r>
-        <w:rPr>
-          <w:rStyle w:val="gnvwddmdn3b"/>
-          <w:rFonts w:ascii="Times New Roman" w:eastAsiaTheme="majorEastAsia" w:hAnsi="Times New Roman" w:cs="Times New Roman"/>
-          <w:color w:val="000000"/>
-          <w:sz w:val="24"/>
-          <w:szCs w:val="24"/>
-          <w:bdr w:val="none" w:sz="0" w:space="0" w:color="auto" w:frame="1"/>
-        </w:rPr>
-        <w:t xml:space="preserve"> </w:t>
-      </w:r>
-      <w:r>
-        <w:rPr>
-          <w:rStyle w:val="gnvwddmdn3b"/>
-          <w:rFonts w:ascii="Times New Roman" w:eastAsiaTheme="majorEastAsia" w:hAnsi="Times New Roman" w:cs="Times New Roman"/>
-          <w:color w:val="000000"/>
-          <w:sz w:val="24"/>
-          <w:szCs w:val="24"/>
-          <w:bdr w:val="none" w:sz="0" w:space="0" w:color="auto" w:frame="1"/>
-        </w:rPr>
-        <w:t>https://doi.org/10.31234/osf.io/ty8de</w:t>
+        <w:t>Caldwell, A.R. (2022). Exploring Equivalence Testing with the Updated TOSTER R Package. PsyArXiv. https://doi.org/10.31234/osf.io/ty8de</w:t>
       </w:r>
     </w:p>
     <w:p>
@@ -1673,7 +1844,6 @@
           <w:bdr w:val="none" w:sz="0" w:space="0" w:color="auto" w:frame="1"/>
         </w:rPr>
       </w:pPr>
-      <w:proofErr w:type="spellStart"/>
       <w:r>
         <w:rPr>
           <w:rStyle w:val="gnvwddmdn3b"/>
@@ -1683,41 +1853,7 @@
           <w:szCs w:val="24"/>
           <w:bdr w:val="none" w:sz="0" w:space="0" w:color="auto" w:frame="1"/>
         </w:rPr>
-        <w:t>Champely</w:t>
-      </w:r>
-      <w:proofErr w:type="spellEnd"/>
-      <w:r>
-        <w:rPr>
-          <w:rStyle w:val="gnvwddmdn3b"/>
-          <w:rFonts w:ascii="Times New Roman" w:eastAsiaTheme="majorEastAsia" w:hAnsi="Times New Roman" w:cs="Times New Roman"/>
-          <w:color w:val="000000"/>
-          <w:sz w:val="24"/>
-          <w:szCs w:val="24"/>
-          <w:bdr w:val="none" w:sz="0" w:space="0" w:color="auto" w:frame="1"/>
-        </w:rPr>
-        <w:t xml:space="preserve"> S (2020). _pwr: Basic Functions for Power Analysis_. R package version 1.3-0,</w:t>
-      </w:r>
-      <w:r>
-        <w:rPr>
-          <w:rStyle w:val="gnvwddmdn3b"/>
-          <w:rFonts w:ascii="Times New Roman" w:eastAsiaTheme="majorEastAsia" w:hAnsi="Times New Roman" w:cs="Times New Roman"/>
-          <w:color w:val="000000"/>
-          <w:sz w:val="24"/>
-          <w:szCs w:val="24"/>
-          <w:bdr w:val="none" w:sz="0" w:space="0" w:color="auto" w:frame="1"/>
-        </w:rPr>
-        <w:t xml:space="preserve"> </w:t>
-      </w:r>
-      <w:r>
-        <w:rPr>
-          <w:rStyle w:val="gnvwddmdn3b"/>
-          <w:rFonts w:ascii="Times New Roman" w:eastAsiaTheme="majorEastAsia" w:hAnsi="Times New Roman" w:cs="Times New Roman"/>
-          <w:color w:val="000000"/>
-          <w:sz w:val="24"/>
-          <w:szCs w:val="24"/>
-          <w:bdr w:val="none" w:sz="0" w:space="0" w:color="auto" w:frame="1"/>
-        </w:rPr>
-        <w:t>&lt;htt</w:t>
+        <w:t>Champely S (2020). _pwr: Basic Functions for Power Analysis_. R package version 1.3-0, &lt;htt</w:t>
       </w:r>
       <w:r>
         <w:rPr>
@@ -1756,7 +1892,6 @@
           <w:bdr w:val="none" w:sz="0" w:space="0" w:color="auto" w:frame="1"/>
         </w:rPr>
       </w:pPr>
-      <w:proofErr w:type="spellStart"/>
       <w:r>
         <w:rPr>
           <w:rStyle w:val="gnvwddmdn3b"/>
@@ -1766,45 +1901,7 @@
           <w:szCs w:val="24"/>
           <w:bdr w:val="none" w:sz="0" w:space="0" w:color="auto" w:frame="1"/>
         </w:rPr>
-        <w:t>Lakens</w:t>
-      </w:r>
-      <w:proofErr w:type="spellEnd"/>
-      <w:r>
-        <w:rPr>
-          <w:rStyle w:val="gnvwddmdn3b"/>
-          <w:rFonts w:ascii="Times New Roman" w:eastAsiaTheme="majorEastAsia" w:hAnsi="Times New Roman" w:cs="Times New Roman"/>
-          <w:color w:val="000000"/>
-          <w:sz w:val="24"/>
-          <w:szCs w:val="24"/>
-          <w:bdr w:val="none" w:sz="0" w:space="0" w:color="auto" w:frame="1"/>
-        </w:rPr>
-        <w:t>, D. (2017). Equivalence tests: A practical primer for t-tests, correlations, and meta-</w:t>
-      </w:r>
-      <w:proofErr w:type="spellStart"/>
-      <w:proofErr w:type="gramStart"/>
-      <w:r>
-        <w:rPr>
-          <w:rStyle w:val="gnvwddmdn3b"/>
-          <w:rFonts w:ascii="Times New Roman" w:eastAsiaTheme="majorEastAsia" w:hAnsi="Times New Roman" w:cs="Times New Roman"/>
-          <w:color w:val="000000"/>
-          <w:sz w:val="24"/>
-          <w:szCs w:val="24"/>
-          <w:bdr w:val="none" w:sz="0" w:space="0" w:color="auto" w:frame="1"/>
-        </w:rPr>
-        <w:t>analyses.Social</w:t>
-      </w:r>
-      <w:proofErr w:type="spellEnd"/>
-      <w:proofErr w:type="gramEnd"/>
-      <w:r>
-        <w:rPr>
-          <w:rStyle w:val="gnvwddmdn3b"/>
-          <w:rFonts w:ascii="Times New Roman" w:eastAsiaTheme="majorEastAsia" w:hAnsi="Times New Roman" w:cs="Times New Roman"/>
-          <w:color w:val="000000"/>
-          <w:sz w:val="24"/>
-          <w:szCs w:val="24"/>
-          <w:bdr w:val="none" w:sz="0" w:space="0" w:color="auto" w:frame="1"/>
-        </w:rPr>
-        <w:t xml:space="preserve"> Psychological and Personality Science, 8(4), 355-362. doi:10.1177/1948550617697177</w:t>
+        <w:t>Lakens, D. (2017). Equivalence tests: A practical primer for t-tests, correlations, and meta-analyses.Social Psychological and Personality Science, 8(4), 355-362. doi:10.1177/1948550617697177</w:t>
       </w:r>
     </w:p>
     <w:p>
@@ -1923,99 +2020,7 @@
           <w:szCs w:val="24"/>
           <w:bdr w:val="none" w:sz="0" w:space="0" w:color="auto" w:frame="1"/>
         </w:rPr>
-        <w:t>, Henry L, Hester J,</w:t>
-      </w:r>
-      <w:r>
-        <w:rPr>
-          <w:rStyle w:val="gnvwddmdn3b"/>
-          <w:rFonts w:ascii="Times New Roman" w:eastAsiaTheme="majorEastAsia" w:hAnsi="Times New Roman" w:cs="Times New Roman"/>
-          <w:color w:val="000000"/>
-          <w:sz w:val="24"/>
-          <w:szCs w:val="24"/>
-          <w:bdr w:val="none" w:sz="0" w:space="0" w:color="auto" w:frame="1"/>
-        </w:rPr>
-        <w:t xml:space="preserve"> </w:t>
-      </w:r>
-      <w:r>
-        <w:rPr>
-          <w:rStyle w:val="gnvwddmdn3b"/>
-          <w:rFonts w:ascii="Times New Roman" w:eastAsiaTheme="majorEastAsia" w:hAnsi="Times New Roman" w:cs="Times New Roman"/>
-          <w:color w:val="000000"/>
-          <w:sz w:val="24"/>
-          <w:szCs w:val="24"/>
-          <w:bdr w:val="none" w:sz="0" w:space="0" w:color="auto" w:frame="1"/>
-        </w:rPr>
-        <w:t>Kuhn M, Pedersen TL, Miller E, Bache SM, Müller K, Ooms J, Robinson D, Seidel DP, Spinu V, Takahashi K,</w:t>
-      </w:r>
-      <w:r>
-        <w:rPr>
-          <w:rStyle w:val="gnvwddmdn3b"/>
-          <w:rFonts w:ascii="Times New Roman" w:eastAsiaTheme="majorEastAsia" w:hAnsi="Times New Roman" w:cs="Times New Roman"/>
-          <w:color w:val="000000"/>
-          <w:sz w:val="24"/>
-          <w:szCs w:val="24"/>
-          <w:bdr w:val="none" w:sz="0" w:space="0" w:color="auto" w:frame="1"/>
-        </w:rPr>
-        <w:t xml:space="preserve"> </w:t>
-      </w:r>
-      <w:r>
-        <w:rPr>
-          <w:rStyle w:val="gnvwddmdn3b"/>
-          <w:rFonts w:ascii="Times New Roman" w:eastAsiaTheme="majorEastAsia" w:hAnsi="Times New Roman" w:cs="Times New Roman"/>
-          <w:color w:val="000000"/>
-          <w:sz w:val="24"/>
-          <w:szCs w:val="24"/>
-          <w:bdr w:val="none" w:sz="0" w:space="0" w:color="auto" w:frame="1"/>
-        </w:rPr>
-        <w:t xml:space="preserve">Vaughan D, Wilke C, Woo K, Yutani H (2019). “Welcome to the </w:t>
-      </w:r>
-      <w:proofErr w:type="spellStart"/>
-      <w:r>
-        <w:rPr>
-          <w:rStyle w:val="gnvwddmdn3b"/>
-          <w:rFonts w:ascii="Times New Roman" w:eastAsiaTheme="majorEastAsia" w:hAnsi="Times New Roman" w:cs="Times New Roman"/>
-          <w:color w:val="000000"/>
-          <w:sz w:val="24"/>
-          <w:szCs w:val="24"/>
-          <w:bdr w:val="none" w:sz="0" w:space="0" w:color="auto" w:frame="1"/>
-        </w:rPr>
-        <w:t>tidyverse</w:t>
-      </w:r>
-      <w:proofErr w:type="spellEnd"/>
-      <w:r>
-        <w:rPr>
-          <w:rStyle w:val="gnvwddmdn3b"/>
-          <w:rFonts w:ascii="Times New Roman" w:eastAsiaTheme="majorEastAsia" w:hAnsi="Times New Roman" w:cs="Times New Roman"/>
-          <w:color w:val="000000"/>
-          <w:sz w:val="24"/>
-          <w:szCs w:val="24"/>
-          <w:bdr w:val="none" w:sz="0" w:space="0" w:color="auto" w:frame="1"/>
-        </w:rPr>
-        <w:t xml:space="preserve">.” _Journal of </w:t>
-      </w:r>
-      <w:proofErr w:type="gramStart"/>
-      <w:r>
-        <w:rPr>
-          <w:rStyle w:val="gnvwddmdn3b"/>
-          <w:rFonts w:ascii="Times New Roman" w:eastAsiaTheme="majorEastAsia" w:hAnsi="Times New Roman" w:cs="Times New Roman"/>
-          <w:color w:val="000000"/>
-          <w:sz w:val="24"/>
-          <w:szCs w:val="24"/>
-          <w:bdr w:val="none" w:sz="0" w:space="0" w:color="auto" w:frame="1"/>
-        </w:rPr>
-        <w:t>Open Source</w:t>
-      </w:r>
-      <w:proofErr w:type="gramEnd"/>
-      <w:r>
-        <w:rPr>
-          <w:rStyle w:val="gnvwddmdn3b"/>
-          <w:rFonts w:ascii="Times New Roman" w:eastAsiaTheme="majorEastAsia" w:hAnsi="Times New Roman" w:cs="Times New Roman"/>
-          <w:color w:val="000000"/>
-          <w:sz w:val="24"/>
-          <w:szCs w:val="24"/>
-          <w:bdr w:val="none" w:sz="0" w:space="0" w:color="auto" w:frame="1"/>
-        </w:rPr>
-        <w:t xml:space="preserve"> Software_, *4*(43), 1686. doi:10.21105/joss.01686 &lt;https://doi.org/10.21105/joss.01686&gt;.</w:t>
+        <w:t>, Henry L, Hester J, Kuhn M, Pedersen TL, Miller E, Bache SM, Müller K, Ooms J, Robinson D, Seidel DP, Spinu V, Takahashi K, Vaughan D, Wilke C, Woo K, Yutani H (2019). “Welcome to the tidyverse.” _Journal of Open Source Software_, *4*(43), 1686. doi:10.21105/joss.01686 &lt;https://doi.org/10.21105/joss.01686&gt;.</w:t>
       </w:r>
     </w:p>
     <w:p>

</xml_diff>

<commit_message>
fixed some minor mistakes
</commit_message>
<xml_diff>
--- a/PSY6003Assignment1.docx
+++ b/PSY6003Assignment1.docx
@@ -1868,7 +1868,39 @@
           <w:sz w:val="24"/>
           <w:szCs w:val="24"/>
         </w:rPr>
-        <w:t>according to our sample size.</w:t>
+        <w:t>according to our sample size</w:t>
+      </w:r>
+      <w:r>
+        <w:rPr>
+          <w:rFonts w:ascii="Times New Roman" w:hAnsi="Times New Roman" w:cs="Times New Roman"/>
+          <w:sz w:val="24"/>
+          <w:szCs w:val="24"/>
+        </w:rPr>
+        <w:t>. The required power to run the equivalence test would be estimate</w:t>
+      </w:r>
+      <w:r>
+        <w:rPr>
+          <w:rFonts w:ascii="Times New Roman" w:hAnsi="Times New Roman" w:cs="Times New Roman"/>
+          <w:sz w:val="24"/>
+          <w:szCs w:val="24"/>
+        </w:rPr>
+        <w:t>d</w:t>
+      </w:r>
+      <w:r>
+        <w:rPr>
+          <w:rFonts w:ascii="Times New Roman" w:hAnsi="Times New Roman" w:cs="Times New Roman"/>
+          <w:sz w:val="24"/>
+          <w:szCs w:val="24"/>
+        </w:rPr>
+        <w:t xml:space="preserve"> to be </w:t>
+      </w:r>
+      <w:r>
+        <w:rPr>
+          <w:rFonts w:ascii="Times New Roman" w:hAnsi="Times New Roman" w:cs="Times New Roman"/>
+          <w:sz w:val="24"/>
+          <w:szCs w:val="24"/>
+        </w:rPr>
+        <w:t>75%.</w:t>
       </w:r>
     </w:p>
     <w:p>
@@ -1990,16 +2022,8 @@
           <w:sz w:val="24"/>
           <w:szCs w:val="24"/>
         </w:rPr>
-        <w:t xml:space="preserve">conventions, our effect size is estimated to be within small to medium effect sizes, or between d </w:t>
-      </w:r>
-      <w:r>
-        <w:rPr>
-          <w:rFonts w:ascii="Times New Roman" w:hAnsi="Times New Roman" w:cs="Times New Roman"/>
-          <w:sz w:val="24"/>
-          <w:szCs w:val="24"/>
-        </w:rPr>
         <w:lastRenderedPageBreak/>
-        <w:t xml:space="preserve">= .2 and d = .5 respectively. As our research team </w:t>
+        <w:t xml:space="preserve">conventions, our effect size is estimated to be within small to medium effect sizes, or between d = .2 and d = .5 respectively. As our research team </w:t>
       </w:r>
       <w:r>
         <w:rPr>

</xml_diff>